<commit_message>
Update documentation to reflect most recent version
</commit_message>
<xml_diff>
--- a/docs/Documentation.docx
+++ b/docs/Documentation.docx
@@ -2085,120 +2085,6 @@
         <w:rPr/>
       </w:pPr>
       <w:r>
-        <w:rPr>
-          <w:rtl w:val="0"/>
-        </w:rPr>
-      </w:r>
-    </w:p>
-    <w:p>
-      <w:pPr>
-        <w:spacing w:line="240" w:lineRule="auto"/>
-        <w:contextualSpacing w:val="0"/>
-        <w:rPr>
-          <w:b w:val="1"/>
-        </w:rPr>
-      </w:pPr>
-      <w:r>
-        <w:rPr>
-          <w:b w:val="1"/>
-          <w:rtl w:val="0"/>
-        </w:rPr>
-        <w:t xml:space="preserve">As a developer I would like all of the various infrastructures to be in a state where they are ready to host web applications.</w:t>
-      </w:r>
-    </w:p>
-    <w:p>
-      <w:pPr>
-        <w:spacing w:line="240" w:lineRule="auto"/>
-        <w:contextualSpacing w:val="0"/>
-        <w:rPr/>
-      </w:pPr>
-      <w:r>
-        <w:rPr>
-          <w:rtl w:val="0"/>
-        </w:rPr>
-      </w:r>
-    </w:p>
-    <w:p>
-      <w:pPr>
-        <w:spacing w:line="240" w:lineRule="auto"/>
-        <w:contextualSpacing w:val="0"/>
-        <w:rPr/>
-      </w:pPr>
-      <w:r>
-        <w:rPr>
-          <w:rtl w:val="0"/>
-        </w:rPr>
-        <w:t xml:space="preserve">The various infrastructures are implemented on a server that is hosted through a virtual private network located on RIT’s campus. It is hosted on one server with ESXi installed. To access this server you will need the vpn ip address, a certificate, and a username and password to be setup on the ESXi instance. </w:t>
-      </w:r>
-    </w:p>
-    <w:p>
-      <w:pPr>
-        <w:spacing w:line="240" w:lineRule="auto"/>
-        <w:contextualSpacing w:val="0"/>
-        <w:rPr/>
-      </w:pPr>
-      <w:r>
-        <w:rPr>
-          <w:rtl w:val="0"/>
-        </w:rPr>
-      </w:r>
-    </w:p>
-    <w:p>
-      <w:pPr>
-        <w:spacing w:line="240" w:lineRule="auto"/>
-        <w:contextualSpacing w:val="0"/>
-        <w:rPr/>
-      </w:pPr>
-      <w:r>
-        <w:rPr>
-          <w:rtl w:val="0"/>
-        </w:rPr>
-      </w:r>
-    </w:p>
-    <w:p>
-      <w:pPr>
-        <w:spacing w:line="240" w:lineRule="auto"/>
-        <w:contextualSpacing w:val="0"/>
-        <w:rPr/>
-      </w:pPr>
-      <w:r>
-        <w:rPr>
-          <w:b w:val="1"/>
-          <w:rtl w:val="0"/>
-        </w:rPr>
-        <w:t xml:space="preserve">Notes on UML:</w:t>
-      </w:r>
-      <w:r>
-        <w:rPr>
-          <w:rtl w:val="0"/>
-        </w:rPr>
-      </w:r>
-    </w:p>
-    <w:p>
-      <w:pPr>
-        <w:spacing w:line="240" w:lineRule="auto"/>
-        <w:contextualSpacing w:val="0"/>
-        <w:rPr/>
-      </w:pPr>
-      <w:r>
-        <w:rPr>
-          <w:rtl w:val="0"/>
-        </w:rPr>
-      </w:r>
-    </w:p>
-    <w:p>
-      <w:pPr>
-        <w:spacing w:line="240" w:lineRule="auto"/>
-        <w:contextualSpacing w:val="0"/>
-        <w:rPr/>
-      </w:pPr>
-      <w:r>
-        <w:rPr>
-          <w:rtl w:val="0"/>
-        </w:rPr>
-        <w:t xml:space="preserve">UML (Unified Modeling Language) diagrams will be broken out into multiple parts throughout this document. Any applicable UML for the current topic will be included below the topic description to assist with development. At the very end of this document there will be a set of fully completed UML Diagrams that detail the end to end system. The intention is to help developers and readers understand how this system is composed. </w:t>
-      </w:r>
-      <w:r>
         <w:br w:type="page"/>
       </w:r>
       <w:r>
@@ -2209,719 +2095,51 @@
     </w:p>
     <w:p>
       <w:pPr>
-        <w:pStyle w:val="Heading1"/>
-        <w:spacing w:line="240" w:lineRule="auto"/>
-        <w:contextualSpacing w:val="0"/>
-        <w:rPr>
-          <w:b w:val="1"/>
-          <w:sz w:val="28"/>
-          <w:szCs w:val="28"/>
-        </w:rPr>
-      </w:pPr>
-      <w:bookmarkStart w:colFirst="0" w:colLast="0" w:name="_mahz6mybxoj6" w:id="5"/>
-      <w:bookmarkEnd w:id="5"/>
-      <w:r>
-        <w:rPr>
-          <w:b w:val="1"/>
-          <w:sz w:val="28"/>
-          <w:szCs w:val="28"/>
-          <w:rtl w:val="0"/>
-        </w:rPr>
-        <w:t xml:space="preserve">Feature List</w:t>
-      </w:r>
-    </w:p>
-    <w:p>
-      <w:pPr>
-        <w:pStyle w:val="Heading5"/>
-        <w:spacing w:line="240" w:lineRule="auto"/>
-        <w:contextualSpacing w:val="0"/>
-        <w:rPr>
-          <w:b w:val="1"/>
-        </w:rPr>
-      </w:pPr>
-      <w:bookmarkStart w:colFirst="0" w:colLast="0" w:name="_1nl8xx9d3tu6" w:id="6"/>
-      <w:bookmarkEnd w:id="6"/>
-      <w:r>
-        <w:rPr>
-          <w:b w:val="1"/>
-          <w:rtl w:val="0"/>
-        </w:rPr>
-        <w:t xml:space="preserve">Server Structure</w:t>
-      </w:r>
-    </w:p>
-    <w:p>
-      <w:pPr>
-        <w:spacing w:line="240" w:lineRule="auto"/>
-        <w:contextualSpacing w:val="0"/>
-        <w:rPr/>
-      </w:pPr>
-      <w:r>
-        <w:pict>
-          <v:rect style="width:0.0pt;height:1.5pt" o:hr="t" o:hrstd="t" o:hralign="center" fillcolor="#A0A0A0" stroked="f"/>
-        </w:pict>
-      </w:r>
-      <w:r>
-        <w:rPr>
-          <w:rtl w:val="0"/>
-        </w:rPr>
-      </w:r>
-    </w:p>
-    <w:p>
-      <w:pPr>
-        <w:spacing w:line="240" w:lineRule="auto"/>
-        <w:contextualSpacing w:val="0"/>
-        <w:rPr/>
-      </w:pPr>
-      <w:r>
-        <w:rPr>
-          <w:rtl w:val="0"/>
-        </w:rPr>
-        <w:t xml:space="preserve">As a developer I would like to have a resilient front end to balance the load for my various servers</w:t>
-      </w:r>
-    </w:p>
-    <w:p>
-      <w:pPr>
-        <w:spacing w:line="240" w:lineRule="auto"/>
-        <w:contextualSpacing w:val="0"/>
-        <w:rPr/>
-      </w:pPr>
-      <w:r>
-        <w:rPr>
-          <w:rtl w:val="0"/>
-        </w:rPr>
-      </w:r>
-    </w:p>
-    <w:p>
-      <w:pPr>
-        <w:spacing w:line="240" w:lineRule="auto"/>
-        <w:contextualSpacing w:val="0"/>
-        <w:rPr/>
-      </w:pPr>
-      <w:r>
-        <w:rPr>
-          <w:rtl w:val="0"/>
-        </w:rPr>
-        <w:t xml:space="preserve">As a developer I would like to be able to test the load my servers can handle in a reproducible way.</w:t>
-      </w:r>
-    </w:p>
-    <w:p>
-      <w:pPr>
-        <w:spacing w:line="240" w:lineRule="auto"/>
-        <w:contextualSpacing w:val="0"/>
-        <w:rPr/>
-      </w:pPr>
-      <w:r>
-        <w:rPr>
-          <w:rtl w:val="0"/>
-        </w:rPr>
-      </w:r>
-    </w:p>
-    <w:p>
-      <w:pPr>
-        <w:spacing w:line="240" w:lineRule="auto"/>
-        <w:contextualSpacing w:val="0"/>
-        <w:rPr/>
-      </w:pPr>
-      <w:r>
-        <w:rPr>
-          <w:rtl w:val="0"/>
-        </w:rPr>
-        <w:t xml:space="preserve">As a developer I would like to use test-driven development in order to write my code, as a result test cases need to be generated.</w:t>
-      </w:r>
-    </w:p>
-    <w:p>
-      <w:pPr>
-        <w:spacing w:line="240" w:lineRule="auto"/>
-        <w:contextualSpacing w:val="0"/>
-        <w:rPr/>
-      </w:pPr>
-      <w:r>
-        <w:rPr>
-          <w:rtl w:val="0"/>
-        </w:rPr>
-      </w:r>
-    </w:p>
-    <w:p>
-      <w:pPr>
-        <w:pStyle w:val="Heading5"/>
-        <w:spacing w:line="240" w:lineRule="auto"/>
-        <w:contextualSpacing w:val="0"/>
-        <w:rPr>
-          <w:b w:val="1"/>
-        </w:rPr>
-      </w:pPr>
-      <w:bookmarkStart w:colFirst="0" w:colLast="0" w:name="_xr6hh8w68z2j" w:id="7"/>
-      <w:bookmarkEnd w:id="7"/>
-      <w:r>
-        <w:rPr>
-          <w:b w:val="1"/>
-          <w:rtl w:val="0"/>
-        </w:rPr>
-        <w:t xml:space="preserve">Authentication</w:t>
-      </w:r>
-    </w:p>
-    <w:p>
-      <w:pPr>
-        <w:spacing w:line="240" w:lineRule="auto"/>
-        <w:contextualSpacing w:val="0"/>
-        <w:rPr>
-          <w:sz w:val="20"/>
-          <w:szCs w:val="20"/>
-        </w:rPr>
-      </w:pPr>
-      <w:r>
-        <w:pict>
-          <v:rect style="width:0.0pt;height:1.5pt" o:hr="t" o:hrstd="t" o:hralign="center" fillcolor="#A0A0A0" stroked="f"/>
-        </w:pict>
-      </w:r>
-      <w:r>
-        <w:rPr>
-          <w:rtl w:val="0"/>
-        </w:rPr>
-      </w:r>
-    </w:p>
-    <w:p>
-      <w:pPr>
-        <w:spacing w:line="240" w:lineRule="auto"/>
-        <w:contextualSpacing w:val="0"/>
-        <w:rPr/>
-      </w:pPr>
-      <w:r>
-        <w:rPr>
-          <w:rtl w:val="0"/>
-        </w:rPr>
-        <w:t xml:space="preserve">As a user I’d like to be able to login and be presented with a website that presents all the features (non-functional yet) and information (placeholders) needed so that I can use Skitter on all popular browsers.</w:t>
-      </w:r>
-    </w:p>
-    <w:p>
-      <w:pPr>
-        <w:spacing w:line="240" w:lineRule="auto"/>
-        <w:contextualSpacing w:val="0"/>
-        <w:rPr/>
-      </w:pPr>
-      <w:r>
-        <w:rPr>
-          <w:rtl w:val="0"/>
-        </w:rPr>
-      </w:r>
-    </w:p>
-    <w:p>
-      <w:pPr>
-        <w:pStyle w:val="Heading5"/>
-        <w:spacing w:line="240" w:lineRule="auto"/>
-        <w:contextualSpacing w:val="0"/>
-        <w:rPr>
-          <w:b w:val="1"/>
-        </w:rPr>
-      </w:pPr>
-      <w:bookmarkStart w:colFirst="0" w:colLast="0" w:name="_selaan6ch4u6" w:id="8"/>
-      <w:bookmarkEnd w:id="8"/>
-      <w:r>
-        <w:rPr>
-          <w:b w:val="1"/>
-          <w:rtl w:val="0"/>
-        </w:rPr>
-        <w:t xml:space="preserve">Tutorial and Profiling</w:t>
-      </w:r>
-    </w:p>
-    <w:p>
-      <w:pPr>
-        <w:spacing w:line="240" w:lineRule="auto"/>
-        <w:contextualSpacing w:val="0"/>
-        <w:rPr/>
-      </w:pPr>
-      <w:r>
-        <w:pict>
-          <v:rect style="width:0.0pt;height:1.5pt" o:hr="t" o:hrstd="t" o:hralign="center" fillcolor="#A0A0A0" stroked="f"/>
-        </w:pict>
-      </w:r>
-      <w:r>
-        <w:rPr>
-          <w:rtl w:val="0"/>
-        </w:rPr>
-      </w:r>
-    </w:p>
-    <w:p>
-      <w:pPr>
-        <w:spacing w:line="240" w:lineRule="auto"/>
-        <w:contextualSpacing w:val="0"/>
-        <w:rPr/>
-      </w:pPr>
-      <w:r>
-        <w:rPr>
-          <w:rtl w:val="0"/>
-        </w:rPr>
-        <w:t xml:space="preserve">As a user I’d like the experience to be as seamless as possible so that I can easily understand and leverage the features of the platform.</w:t>
-      </w:r>
-    </w:p>
-    <w:p>
-      <w:pPr>
-        <w:spacing w:line="240" w:lineRule="auto"/>
-        <w:contextualSpacing w:val="0"/>
-        <w:rPr/>
-      </w:pPr>
-      <w:r>
-        <w:rPr>
-          <w:rtl w:val="0"/>
-        </w:rPr>
-      </w:r>
-    </w:p>
-    <w:p>
-      <w:pPr>
-        <w:spacing w:line="240" w:lineRule="auto"/>
-        <w:contextualSpacing w:val="0"/>
-        <w:rPr/>
-      </w:pPr>
-      <w:r>
-        <w:rPr>
-          <w:rtl w:val="0"/>
-        </w:rPr>
-        <w:t xml:space="preserve">A user wants to be able to change their display name, email, and profile image.</w:t>
-      </w:r>
-    </w:p>
-    <w:p>
-      <w:pPr>
-        <w:spacing w:line="240" w:lineRule="auto"/>
-        <w:contextualSpacing w:val="0"/>
-        <w:rPr/>
-      </w:pPr>
-      <w:r>
-        <w:rPr>
-          <w:rtl w:val="0"/>
-        </w:rPr>
-      </w:r>
-    </w:p>
-    <w:p>
-      <w:pPr>
-        <w:pStyle w:val="Heading5"/>
-        <w:spacing w:line="240" w:lineRule="auto"/>
-        <w:contextualSpacing w:val="0"/>
-        <w:rPr>
-          <w:b w:val="1"/>
-        </w:rPr>
-      </w:pPr>
-      <w:bookmarkStart w:colFirst="0" w:colLast="0" w:name="_gligvzrcumot" w:id="9"/>
-      <w:bookmarkEnd w:id="9"/>
-      <w:r>
-        <w:rPr>
-          <w:b w:val="1"/>
-          <w:rtl w:val="0"/>
-        </w:rPr>
-        <w:t xml:space="preserve">Posting/Viewing Skits</w:t>
-      </w:r>
-      <w:r>
-        <w:rPr>
-          <w:rtl w:val="0"/>
-        </w:rPr>
-      </w:r>
-    </w:p>
-    <w:p>
-      <w:pPr>
-        <w:spacing w:line="240" w:lineRule="auto"/>
-        <w:contextualSpacing w:val="0"/>
-        <w:rPr/>
-      </w:pPr>
-      <w:r>
-        <w:pict>
-          <v:rect style="width:0.0pt;height:1.5pt" o:hr="t" o:hrstd="t" o:hralign="center" fillcolor="#A0A0A0" stroked="f"/>
-        </w:pict>
-      </w:r>
-      <w:r>
-        <w:rPr>
-          <w:rtl w:val="0"/>
-        </w:rPr>
-      </w:r>
-    </w:p>
-    <w:p>
-      <w:pPr>
-        <w:spacing w:line="240" w:lineRule="auto"/>
-        <w:contextualSpacing w:val="0"/>
-        <w:rPr/>
-      </w:pPr>
-      <w:r>
-        <w:rPr>
-          <w:rtl w:val="0"/>
-        </w:rPr>
-        <w:t xml:space="preserve">As a user I would like to be able to add Skits (tweets) so that people can see what I am up to</w:t>
-      </w:r>
-    </w:p>
-    <w:p>
-      <w:pPr>
-        <w:spacing w:line="240" w:lineRule="auto"/>
-        <w:contextualSpacing w:val="0"/>
-        <w:rPr/>
-      </w:pPr>
-      <w:r>
-        <w:rPr>
-          <w:rtl w:val="0"/>
-        </w:rPr>
-      </w:r>
-    </w:p>
-    <w:p>
-      <w:pPr>
-        <w:pStyle w:val="Heading5"/>
-        <w:spacing w:line="240" w:lineRule="auto"/>
-        <w:contextualSpacing w:val="0"/>
-        <w:rPr>
-          <w:b w:val="1"/>
-        </w:rPr>
-      </w:pPr>
-      <w:bookmarkStart w:colFirst="0" w:colLast="0" w:name="_xqzngeq2ucq2" w:id="10"/>
-      <w:bookmarkEnd w:id="10"/>
-      <w:r>
-        <w:rPr>
-          <w:b w:val="1"/>
-          <w:rtl w:val="0"/>
-        </w:rPr>
-        <w:t xml:space="preserve">Advanced Skits Features</w:t>
-      </w:r>
-      <w:r>
-        <w:rPr>
-          <w:rtl w:val="0"/>
-        </w:rPr>
-      </w:r>
-    </w:p>
-    <w:p>
-      <w:pPr>
-        <w:spacing w:line="240" w:lineRule="auto"/>
-        <w:contextualSpacing w:val="0"/>
-        <w:rPr/>
-      </w:pPr>
-      <w:r>
-        <w:pict>
-          <v:rect style="width:0.0pt;height:1.5pt" o:hr="t" o:hrstd="t" o:hralign="center" fillcolor="#A0A0A0" stroked="f"/>
-        </w:pict>
-      </w:r>
-      <w:r>
-        <w:rPr>
-          <w:rtl w:val="0"/>
-        </w:rPr>
-      </w:r>
-    </w:p>
-    <w:p>
-      <w:pPr>
-        <w:spacing w:line="240" w:lineRule="auto"/>
-        <w:contextualSpacing w:val="0"/>
-        <w:rPr/>
-      </w:pPr>
-      <w:r>
-        <w:rPr>
-          <w:rtl w:val="0"/>
-        </w:rPr>
-      </w:r>
-    </w:p>
-    <w:p>
-      <w:pPr>
-        <w:spacing w:line="240" w:lineRule="auto"/>
-        <w:contextualSpacing w:val="0"/>
-        <w:rPr/>
-      </w:pPr>
-      <w:r>
-        <w:rPr>
-          <w:rtl w:val="0"/>
-        </w:rPr>
-        <w:t xml:space="preserve">As a user I would like to be able to remove Skits in case I make a mistake while posting</w:t>
-      </w:r>
-    </w:p>
-    <w:p>
-      <w:pPr>
-        <w:spacing w:line="240" w:lineRule="auto"/>
-        <w:contextualSpacing w:val="0"/>
-        <w:rPr/>
-      </w:pPr>
-      <w:r>
-        <w:rPr>
-          <w:rtl w:val="0"/>
-        </w:rPr>
-      </w:r>
-    </w:p>
-    <w:p>
-      <w:pPr>
-        <w:spacing w:line="240" w:lineRule="auto"/>
-        <w:contextualSpacing w:val="0"/>
-        <w:rPr/>
-      </w:pPr>
-      <w:r>
-        <w:rPr>
-          <w:rtl w:val="0"/>
-        </w:rPr>
-        <w:t xml:space="preserve">As a user I would like a centralist of all my Skits so I can see what I’ve said in the past.</w:t>
-      </w:r>
-    </w:p>
-    <w:p>
-      <w:pPr>
-        <w:spacing w:line="240" w:lineRule="auto"/>
-        <w:contextualSpacing w:val="0"/>
-        <w:rPr/>
-      </w:pPr>
-      <w:r>
-        <w:rPr>
-          <w:rtl w:val="0"/>
-        </w:rPr>
-      </w:r>
-    </w:p>
-    <w:p>
-      <w:pPr>
-        <w:spacing w:line="240" w:lineRule="auto"/>
-        <w:contextualSpacing w:val="0"/>
-        <w:rPr/>
-      </w:pPr>
-      <w:r>
-        <w:rPr>
-          <w:rtl w:val="0"/>
-        </w:rPr>
-        <w:t xml:space="preserve">Users would like to be able to search for other users so they can read their Skits</w:t>
-      </w:r>
-    </w:p>
-    <w:p>
-      <w:pPr>
-        <w:spacing w:line="240" w:lineRule="auto"/>
-        <w:contextualSpacing w:val="0"/>
-        <w:rPr/>
-      </w:pPr>
-      <w:r>
-        <w:rPr>
-          <w:rtl w:val="0"/>
-        </w:rPr>
-      </w:r>
-    </w:p>
-    <w:p>
-      <w:pPr>
-        <w:pStyle w:val="Heading5"/>
-        <w:spacing w:line="240" w:lineRule="auto"/>
-        <w:contextualSpacing w:val="0"/>
-        <w:rPr>
-          <w:b w:val="1"/>
-        </w:rPr>
-      </w:pPr>
-      <w:bookmarkStart w:colFirst="0" w:colLast="0" w:name="_fwtbx7d6r6ln" w:id="11"/>
-      <w:bookmarkEnd w:id="11"/>
-      <w:r>
-        <w:rPr>
-          <w:b w:val="1"/>
-          <w:rtl w:val="0"/>
-        </w:rPr>
-        <w:t xml:space="preserve">Following Users</w:t>
-      </w:r>
-      <w:r>
-        <w:rPr>
-          <w:rtl w:val="0"/>
-        </w:rPr>
-      </w:r>
-    </w:p>
-    <w:p>
-      <w:pPr>
-        <w:spacing w:line="240" w:lineRule="auto"/>
-        <w:contextualSpacing w:val="0"/>
-        <w:rPr/>
-      </w:pPr>
-      <w:r>
-        <w:pict>
-          <v:rect style="width:0.0pt;height:1.5pt" o:hr="t" o:hrstd="t" o:hralign="center" fillcolor="#A0A0A0" stroked="f"/>
-        </w:pict>
-      </w:r>
-      <w:r>
-        <w:rPr>
-          <w:rtl w:val="0"/>
-        </w:rPr>
-      </w:r>
-    </w:p>
-    <w:p>
-      <w:pPr>
-        <w:spacing w:line="240" w:lineRule="auto"/>
-        <w:contextualSpacing w:val="0"/>
-        <w:rPr/>
-      </w:pPr>
-      <w:r>
-        <w:rPr>
-          <w:rtl w:val="0"/>
-        </w:rPr>
-        <w:t xml:space="preserve">As a user I would like to be able to follow other users, adding the followed user’s Skits to my central list.</w:t>
-      </w:r>
-    </w:p>
-    <w:p>
-      <w:pPr>
-        <w:spacing w:line="240" w:lineRule="auto"/>
-        <w:contextualSpacing w:val="0"/>
-        <w:rPr/>
-      </w:pPr>
-      <w:r>
-        <w:rPr>
-          <w:rtl w:val="0"/>
-        </w:rPr>
-      </w:r>
-    </w:p>
-    <w:p>
-      <w:pPr>
-        <w:pStyle w:val="Heading5"/>
-        <w:spacing w:line="240" w:lineRule="auto"/>
-        <w:contextualSpacing w:val="0"/>
-        <w:rPr>
-          <w:b w:val="1"/>
-        </w:rPr>
-      </w:pPr>
-      <w:bookmarkStart w:colFirst="0" w:colLast="0" w:name="_hv832vp7q80u" w:id="12"/>
-      <w:bookmarkEnd w:id="12"/>
-      <w:r>
-        <w:rPr>
-          <w:b w:val="1"/>
-          <w:rtl w:val="0"/>
-        </w:rPr>
-        <w:t xml:space="preserve">Replying to other User’s Skits</w:t>
-      </w:r>
-      <w:r>
-        <w:rPr>
-          <w:rtl w:val="0"/>
-        </w:rPr>
-      </w:r>
-    </w:p>
-    <w:p>
-      <w:pPr>
-        <w:spacing w:line="240" w:lineRule="auto"/>
-        <w:contextualSpacing w:val="0"/>
-        <w:rPr/>
-      </w:pPr>
-      <w:r>
-        <w:pict>
-          <v:rect style="width:0.0pt;height:1.5pt" o:hr="t" o:hrstd="t" o:hralign="center" fillcolor="#A0A0A0" stroked="f"/>
-        </w:pict>
-      </w:r>
-      <w:r>
-        <w:rPr>
-          <w:rtl w:val="0"/>
-        </w:rPr>
-      </w:r>
-    </w:p>
-    <w:p>
-      <w:pPr>
-        <w:spacing w:line="240" w:lineRule="auto"/>
-        <w:contextualSpacing w:val="0"/>
-        <w:rPr/>
-      </w:pPr>
-      <w:r>
-        <w:rPr>
-          <w:rtl w:val="0"/>
-        </w:rPr>
-        <w:t xml:space="preserve">Users would like to be able to reply to other user’s skits and have the replies show up on their central list.</w:t>
-      </w:r>
-    </w:p>
-    <w:p>
-      <w:pPr>
-        <w:spacing w:line="240" w:lineRule="auto"/>
-        <w:contextualSpacing w:val="0"/>
-        <w:rPr/>
-      </w:pPr>
-      <w:r>
-        <w:rPr>
-          <w:rtl w:val="0"/>
-        </w:rPr>
-      </w:r>
-    </w:p>
-    <w:p>
-      <w:pPr>
-        <w:contextualSpacing w:val="0"/>
-        <w:rPr/>
-      </w:pPr>
-      <w:r>
-        <w:rPr>
-          <w:rtl w:val="0"/>
-        </w:rPr>
-      </w:r>
-    </w:p>
-    <w:p>
-      <w:pPr>
-        <w:contextualSpacing w:val="0"/>
-        <w:rPr/>
-      </w:pPr>
-      <w:r>
-        <w:rPr>
-          <w:rtl w:val="0"/>
-        </w:rPr>
-      </w:r>
-    </w:p>
-    <w:p>
-      <w:pPr>
-        <w:contextualSpacing w:val="0"/>
-        <w:rPr/>
-      </w:pPr>
-      <w:r>
-        <w:br w:type="page"/>
-      </w:r>
-      <w:r>
-        <w:rPr>
-          <w:rtl w:val="0"/>
-        </w:rPr>
-      </w:r>
-    </w:p>
-    <w:p>
-      <w:pPr>
-        <w:pStyle w:val="Heading1"/>
-        <w:contextualSpacing w:val="0"/>
-        <w:rPr>
-          <w:b w:val="1"/>
-          <w:sz w:val="28"/>
-          <w:szCs w:val="28"/>
-        </w:rPr>
-      </w:pPr>
-      <w:bookmarkStart w:colFirst="0" w:colLast="0" w:name="_yp2wd5pwihjz" w:id="13"/>
-      <w:bookmarkEnd w:id="13"/>
-      <w:r>
-        <w:rPr>
-          <w:b w:val="1"/>
-          <w:sz w:val="28"/>
-          <w:szCs w:val="28"/>
-          <w:rtl w:val="0"/>
-        </w:rPr>
-        <w:t xml:space="preserve">UML Full Diagrams</w:t>
-      </w:r>
-    </w:p>
-    <w:p>
-      <w:pPr>
-        <w:pStyle w:val="Heading5"/>
-        <w:contextualSpacing w:val="0"/>
-        <w:rPr>
-          <w:b w:val="1"/>
-        </w:rPr>
-      </w:pPr>
-      <w:bookmarkStart w:colFirst="0" w:colLast="0" w:name="_dlc2u5muycrb" w:id="14"/>
-      <w:bookmarkEnd w:id="14"/>
-      <w:r>
-        <w:rPr>
-          <w:b w:val="1"/>
-          <w:rtl w:val="0"/>
-        </w:rPr>
-        <w:t xml:space="preserve">Network Topology</w:t>
-      </w:r>
-    </w:p>
-    <w:p>
-      <w:pPr>
-        <w:contextualSpacing w:val="0"/>
-        <w:rPr/>
-      </w:pPr>
-      <w:r>
-        <w:rPr>
-          <w:rtl w:val="0"/>
-        </w:rPr>
-      </w:r>
-      <w:r>
+        <w:spacing w:line="240" w:lineRule="auto"/>
+        <w:contextualSpacing w:val="0"/>
+        <w:rPr/>
+      </w:pPr>
+      <w:r>
+        <w:rPr>
+          <w:rtl w:val="0"/>
+        </w:rPr>
+      </w:r>
+    </w:p>
+    <w:p>
+      <w:pPr>
+        <w:spacing w:line="240" w:lineRule="auto"/>
+        <w:contextualSpacing w:val="0"/>
+        <w:rPr>
+          <w:b w:val="1"/>
+        </w:rPr>
+      </w:pPr>
+      <w:r>
+        <w:rPr>
+          <w:b w:val="1"/>
+          <w:rtl w:val="0"/>
+        </w:rPr>
+        <w:t xml:space="preserve">What Web Application security mechanisms are involved in your topology? What </w:t>
+        <w:tab/>
+        <w:t xml:space="preserve">security mechanisms would ideally be involved?</w:t>
+      </w:r>
+    </w:p>
+    <w:p>
+      <w:pPr>
+        <w:contextualSpacing w:val="0"/>
+        <w:rPr/>
+      </w:pPr>
+      <w:r>
+        <w:rPr/>
         <w:drawing>
-          <wp:anchor allowOverlap="1" behindDoc="0" distB="114300" distT="114300" distL="114300" distR="114300" hidden="0" layoutInCell="1" locked="0" relativeHeight="0" simplePos="0">
-            <wp:simplePos x="0" y="0"/>
-            <wp:positionH relativeFrom="margin">
-              <wp:posOffset>-638174</wp:posOffset>
-            </wp:positionH>
-            <wp:positionV relativeFrom="paragraph">
-              <wp:posOffset>142875</wp:posOffset>
-            </wp:positionV>
-            <wp:extent cx="6881813" cy="2340944"/>
+          <wp:inline distB="114300" distT="114300" distL="114300" distR="114300">
+            <wp:extent cx="5943600" cy="2819400"/>
             <wp:effectExtent b="0" l="0" r="0" t="0"/>
-            <wp:wrapSquare wrapText="bothSides" distB="114300" distT="114300" distL="114300" distR="114300"/>
-            <wp:docPr id="1" name="image7.png"/>
+            <wp:docPr id="1" name="image13.png"/>
             <a:graphic>
               <a:graphicData uri="http://schemas.openxmlformats.org/drawingml/2006/picture">
                 <pic:pic>
                   <pic:nvPicPr>
-                    <pic:cNvPr id="0" name="image7.png"/>
+                    <pic:cNvPr id="0" name="image13.png"/>
                     <pic:cNvPicPr preferRelativeResize="0"/>
                   </pic:nvPicPr>
                   <pic:blipFill>
@@ -2934,7 +2152,7 @@
                   <pic:spPr>
                     <a:xfrm>
                       <a:off x="0" y="0"/>
-                      <a:ext cx="6881813" cy="2340944"/>
+                      <a:ext cx="5943600" cy="2819400"/>
                     </a:xfrm>
                     <a:prstGeom prst="rect"/>
                     <a:ln/>
@@ -2942,15 +2160,882 @@
                 </pic:pic>
               </a:graphicData>
             </a:graphic>
-          </wp:anchor>
+          </wp:inline>
         </w:drawing>
       </w:r>
-    </w:p>
-    <w:p>
-      <w:pPr>
-        <w:contextualSpacing w:val="0"/>
-        <w:rPr/>
-      </w:pPr>
+      <w:r>
+        <w:rPr>
+          <w:rtl w:val="0"/>
+        </w:rPr>
+      </w:r>
+    </w:p>
+    <w:p>
+      <w:pPr>
+        <w:spacing w:line="240" w:lineRule="auto"/>
+        <w:contextualSpacing w:val="0"/>
+        <w:rPr/>
+      </w:pPr>
+      <w:r>
+        <w:rPr>
+          <w:rtl w:val="0"/>
+        </w:rPr>
+        <w:t xml:space="preserve">As we follow the microservices architecture (described in the above topology) we are segregating servers as much as we possibly can to avoid a single point of failure. Ideally we would have a vpn separating the entire server architecture from the public internet (spare the load balancer). This topology will provide a clean and elegant solution to the development of our Skitter Application.</w:t>
+      </w:r>
+    </w:p>
+    <w:p>
+      <w:pPr>
+        <w:spacing w:line="240" w:lineRule="auto"/>
+        <w:contextualSpacing w:val="0"/>
+        <w:rPr/>
+      </w:pPr>
+      <w:r>
+        <w:rPr>
+          <w:rtl w:val="0"/>
+        </w:rPr>
+      </w:r>
+    </w:p>
+    <w:p>
+      <w:pPr>
+        <w:spacing w:line="240" w:lineRule="auto"/>
+        <w:contextualSpacing w:val="0"/>
+        <w:rPr>
+          <w:b w:val="1"/>
+        </w:rPr>
+      </w:pPr>
+      <w:r>
+        <w:rPr>
+          <w:b w:val="1"/>
+          <w:rtl w:val="0"/>
+        </w:rPr>
+        <w:t xml:space="preserve">As a developer I would like all of the various infrastructures to be in a state where they are ready to host web applications.</w:t>
+      </w:r>
+    </w:p>
+    <w:p>
+      <w:pPr>
+        <w:spacing w:line="240" w:lineRule="auto"/>
+        <w:contextualSpacing w:val="0"/>
+        <w:rPr/>
+      </w:pPr>
+      <w:r>
+        <w:rPr>
+          <w:rtl w:val="0"/>
+        </w:rPr>
+      </w:r>
+    </w:p>
+    <w:p>
+      <w:pPr>
+        <w:spacing w:line="240" w:lineRule="auto"/>
+        <w:contextualSpacing w:val="0"/>
+        <w:rPr/>
+      </w:pPr>
+      <w:r>
+        <w:rPr>
+          <w:rtl w:val="0"/>
+        </w:rPr>
+        <w:t xml:space="preserve">Our infrastructure can be deployed easily through the use of docker. There are a collection of docker containers that are all tied together through a docker-compose file that can be easily launched through a docker commandline. </w:t>
+      </w:r>
+    </w:p>
+    <w:p>
+      <w:pPr>
+        <w:spacing w:line="240" w:lineRule="auto"/>
+        <w:contextualSpacing w:val="0"/>
+        <w:rPr/>
+      </w:pPr>
+      <w:r>
+        <w:rPr>
+          <w:rtl w:val="0"/>
+        </w:rPr>
+      </w:r>
+    </w:p>
+    <w:p>
+      <w:pPr>
+        <w:spacing w:line="240" w:lineRule="auto"/>
+        <w:contextualSpacing w:val="0"/>
+        <w:rPr/>
+      </w:pPr>
+      <w:r>
+        <w:rPr>
+          <w:b w:val="1"/>
+          <w:rtl w:val="0"/>
+        </w:rPr>
+        <w:t xml:space="preserve">Notes on UML:</w:t>
+      </w:r>
+      <w:r>
+        <w:rPr>
+          <w:rtl w:val="0"/>
+        </w:rPr>
+      </w:r>
+    </w:p>
+    <w:p>
+      <w:pPr>
+        <w:spacing w:line="240" w:lineRule="auto"/>
+        <w:contextualSpacing w:val="0"/>
+        <w:rPr/>
+      </w:pPr>
+      <w:r>
+        <w:rPr>
+          <w:rtl w:val="0"/>
+        </w:rPr>
+      </w:r>
+    </w:p>
+    <w:p>
+      <w:pPr>
+        <w:spacing w:line="240" w:lineRule="auto"/>
+        <w:contextualSpacing w:val="0"/>
+        <w:rPr/>
+      </w:pPr>
+      <w:r>
+        <w:rPr>
+          <w:rtl w:val="0"/>
+        </w:rPr>
+        <w:t xml:space="preserve">UML (Unified Modeling Language) diagrams will be broken out into multiple parts throughout this document. Any applicable UML for the current topic will be included below the topic description to assist with development. At the very end of this document there will be a set of fully completed UML Diagrams that detail the end to end system. The intention is to help developers and readers understand how this system is composed. </w:t>
+      </w:r>
+      <w:r>
+        <w:br w:type="page"/>
+      </w:r>
+      <w:r>
+        <w:rPr>
+          <w:rtl w:val="0"/>
+        </w:rPr>
+      </w:r>
+    </w:p>
+    <w:p>
+      <w:pPr>
+        <w:pStyle w:val="Heading1"/>
+        <w:spacing w:line="240" w:lineRule="auto"/>
+        <w:contextualSpacing w:val="0"/>
+        <w:rPr>
+          <w:b w:val="1"/>
+          <w:sz w:val="28"/>
+          <w:szCs w:val="28"/>
+        </w:rPr>
+      </w:pPr>
+      <w:bookmarkStart w:colFirst="0" w:colLast="0" w:name="_mahz6mybxoj6" w:id="5"/>
+      <w:bookmarkEnd w:id="5"/>
+      <w:r>
+        <w:rPr>
+          <w:b w:val="1"/>
+          <w:sz w:val="28"/>
+          <w:szCs w:val="28"/>
+          <w:rtl w:val="0"/>
+        </w:rPr>
+        <w:t xml:space="preserve">Feature List</w:t>
+      </w:r>
+    </w:p>
+    <w:p>
+      <w:pPr>
+        <w:pStyle w:val="Heading5"/>
+        <w:spacing w:line="240" w:lineRule="auto"/>
+        <w:contextualSpacing w:val="0"/>
+        <w:rPr>
+          <w:b w:val="1"/>
+        </w:rPr>
+      </w:pPr>
+      <w:bookmarkStart w:colFirst="0" w:colLast="0" w:name="_1nl8xx9d3tu6" w:id="6"/>
+      <w:bookmarkEnd w:id="6"/>
+      <w:r>
+        <w:rPr>
+          <w:b w:val="1"/>
+          <w:rtl w:val="0"/>
+        </w:rPr>
+        <w:t xml:space="preserve">Server Structure</w:t>
+      </w:r>
+    </w:p>
+    <w:p>
+      <w:pPr>
+        <w:spacing w:line="240" w:lineRule="auto"/>
+        <w:contextualSpacing w:val="0"/>
+        <w:rPr/>
+      </w:pPr>
+      <w:r>
+        <w:pict>
+          <v:rect style="width:0.0pt;height:1.5pt" o:hr="t" o:hrstd="t" o:hralign="center" fillcolor="#A0A0A0" stroked="f"/>
+        </w:pict>
+      </w:r>
+      <w:r>
+        <w:rPr>
+          <w:rtl w:val="0"/>
+        </w:rPr>
+      </w:r>
+    </w:p>
+    <w:p>
+      <w:pPr>
+        <w:spacing w:line="240" w:lineRule="auto"/>
+        <w:contextualSpacing w:val="0"/>
+        <w:rPr/>
+      </w:pPr>
+      <w:r>
+        <w:rPr>
+          <w:rtl w:val="0"/>
+        </w:rPr>
+        <w:t xml:space="preserve">As a developer I would like to have a resilient front end to balance the load for my various servers</w:t>
+      </w:r>
+    </w:p>
+    <w:p>
+      <w:pPr>
+        <w:spacing w:line="240" w:lineRule="auto"/>
+        <w:contextualSpacing w:val="0"/>
+        <w:rPr/>
+      </w:pPr>
+      <w:r>
+        <w:rPr>
+          <w:rtl w:val="0"/>
+        </w:rPr>
+      </w:r>
+    </w:p>
+    <w:p>
+      <w:pPr>
+        <w:spacing w:line="240" w:lineRule="auto"/>
+        <w:contextualSpacing w:val="0"/>
+        <w:rPr/>
+      </w:pPr>
+      <w:r>
+        <w:rPr>
+          <w:rtl w:val="0"/>
+        </w:rPr>
+        <w:t xml:space="preserve">As a developer I would like to be able to test the load my servers can handle in a reproducible way.</w:t>
+      </w:r>
+    </w:p>
+    <w:p>
+      <w:pPr>
+        <w:spacing w:line="240" w:lineRule="auto"/>
+        <w:contextualSpacing w:val="0"/>
+        <w:rPr/>
+      </w:pPr>
+      <w:r>
+        <w:rPr>
+          <w:rtl w:val="0"/>
+        </w:rPr>
+      </w:r>
+    </w:p>
+    <w:p>
+      <w:pPr>
+        <w:spacing w:line="240" w:lineRule="auto"/>
+        <w:contextualSpacing w:val="0"/>
+        <w:rPr/>
+      </w:pPr>
+      <w:r>
+        <w:rPr>
+          <w:rtl w:val="0"/>
+        </w:rPr>
+        <w:t xml:space="preserve">As a developer I would like to use test-driven development in order to write my code, as a result test cases need to be generated.</w:t>
+      </w:r>
+    </w:p>
+    <w:p>
+      <w:pPr>
+        <w:spacing w:line="240" w:lineRule="auto"/>
+        <w:contextualSpacing w:val="0"/>
+        <w:rPr/>
+      </w:pPr>
+      <w:r>
+        <w:rPr>
+          <w:rtl w:val="0"/>
+        </w:rPr>
+      </w:r>
+    </w:p>
+    <w:p>
+      <w:pPr>
+        <w:pStyle w:val="Heading5"/>
+        <w:spacing w:line="240" w:lineRule="auto"/>
+        <w:contextualSpacing w:val="0"/>
+        <w:rPr>
+          <w:b w:val="1"/>
+        </w:rPr>
+      </w:pPr>
+      <w:bookmarkStart w:colFirst="0" w:colLast="0" w:name="_xr6hh8w68z2j" w:id="7"/>
+      <w:bookmarkEnd w:id="7"/>
+      <w:r>
+        <w:rPr>
+          <w:b w:val="1"/>
+          <w:rtl w:val="0"/>
+        </w:rPr>
+        <w:t xml:space="preserve">Authentication</w:t>
+      </w:r>
+    </w:p>
+    <w:p>
+      <w:pPr>
+        <w:spacing w:line="240" w:lineRule="auto"/>
+        <w:contextualSpacing w:val="0"/>
+        <w:rPr>
+          <w:sz w:val="20"/>
+          <w:szCs w:val="20"/>
+        </w:rPr>
+      </w:pPr>
+      <w:r>
+        <w:pict>
+          <v:rect style="width:0.0pt;height:1.5pt" o:hr="t" o:hrstd="t" o:hralign="center" fillcolor="#A0A0A0" stroked="f"/>
+        </w:pict>
+      </w:r>
+      <w:r>
+        <w:rPr>
+          <w:rtl w:val="0"/>
+        </w:rPr>
+      </w:r>
+    </w:p>
+    <w:p>
+      <w:pPr>
+        <w:spacing w:line="240" w:lineRule="auto"/>
+        <w:contextualSpacing w:val="0"/>
+        <w:rPr/>
+      </w:pPr>
+      <w:r>
+        <w:rPr>
+          <w:rtl w:val="0"/>
+        </w:rPr>
+        <w:t xml:space="preserve">As a user I’d like to be able to login and be presented with a website that presents all the features (non-functional yet) and information (placeholders) needed so that I can use Skitter on all popular browsers.</w:t>
+      </w:r>
+    </w:p>
+    <w:p>
+      <w:pPr>
+        <w:spacing w:line="240" w:lineRule="auto"/>
+        <w:contextualSpacing w:val="0"/>
+        <w:rPr/>
+      </w:pPr>
+      <w:r>
+        <w:rPr>
+          <w:rtl w:val="0"/>
+        </w:rPr>
+      </w:r>
+    </w:p>
+    <w:p>
+      <w:pPr>
+        <w:pStyle w:val="Heading5"/>
+        <w:spacing w:line="240" w:lineRule="auto"/>
+        <w:contextualSpacing w:val="0"/>
+        <w:rPr>
+          <w:b w:val="1"/>
+        </w:rPr>
+      </w:pPr>
+      <w:bookmarkStart w:colFirst="0" w:colLast="0" w:name="_selaan6ch4u6" w:id="8"/>
+      <w:bookmarkEnd w:id="8"/>
+      <w:r>
+        <w:rPr>
+          <w:b w:val="1"/>
+          <w:rtl w:val="0"/>
+        </w:rPr>
+        <w:t xml:space="preserve">Tutorial and Profiling</w:t>
+      </w:r>
+    </w:p>
+    <w:p>
+      <w:pPr>
+        <w:spacing w:line="240" w:lineRule="auto"/>
+        <w:contextualSpacing w:val="0"/>
+        <w:rPr/>
+      </w:pPr>
+      <w:r>
+        <w:pict>
+          <v:rect style="width:0.0pt;height:1.5pt" o:hr="t" o:hrstd="t" o:hralign="center" fillcolor="#A0A0A0" stroked="f"/>
+        </w:pict>
+      </w:r>
+      <w:r>
+        <w:rPr>
+          <w:rtl w:val="0"/>
+        </w:rPr>
+      </w:r>
+    </w:p>
+    <w:p>
+      <w:pPr>
+        <w:spacing w:line="240" w:lineRule="auto"/>
+        <w:contextualSpacing w:val="0"/>
+        <w:rPr/>
+      </w:pPr>
+      <w:r>
+        <w:rPr>
+          <w:rtl w:val="0"/>
+        </w:rPr>
+        <w:t xml:space="preserve">As a user I’d like the experience to be as seamless as possible so that I can easily understand and leverage the features of the platform.</w:t>
+      </w:r>
+    </w:p>
+    <w:p>
+      <w:pPr>
+        <w:spacing w:line="240" w:lineRule="auto"/>
+        <w:contextualSpacing w:val="0"/>
+        <w:rPr/>
+      </w:pPr>
+      <w:r>
+        <w:rPr>
+          <w:rtl w:val="0"/>
+        </w:rPr>
+      </w:r>
+    </w:p>
+    <w:p>
+      <w:pPr>
+        <w:spacing w:line="240" w:lineRule="auto"/>
+        <w:contextualSpacing w:val="0"/>
+        <w:rPr/>
+      </w:pPr>
+      <w:r>
+        <w:rPr>
+          <w:rtl w:val="0"/>
+        </w:rPr>
+        <w:t xml:space="preserve">A user wants to be able to change their display name, email, and profile image.</w:t>
+      </w:r>
+    </w:p>
+    <w:p>
+      <w:pPr>
+        <w:spacing w:line="240" w:lineRule="auto"/>
+        <w:contextualSpacing w:val="0"/>
+        <w:rPr/>
+      </w:pPr>
+      <w:r>
+        <w:rPr>
+          <w:rtl w:val="0"/>
+        </w:rPr>
+      </w:r>
+    </w:p>
+    <w:p>
+      <w:pPr>
+        <w:pStyle w:val="Heading5"/>
+        <w:spacing w:line="240" w:lineRule="auto"/>
+        <w:contextualSpacing w:val="0"/>
+        <w:rPr>
+          <w:b w:val="1"/>
+        </w:rPr>
+      </w:pPr>
+      <w:bookmarkStart w:colFirst="0" w:colLast="0" w:name="_gligvzrcumot" w:id="9"/>
+      <w:bookmarkEnd w:id="9"/>
+      <w:r>
+        <w:rPr>
+          <w:b w:val="1"/>
+          <w:rtl w:val="0"/>
+        </w:rPr>
+        <w:t xml:space="preserve">Posting/Viewing Skits</w:t>
+      </w:r>
+      <w:r>
+        <w:rPr>
+          <w:rtl w:val="0"/>
+        </w:rPr>
+      </w:r>
+    </w:p>
+    <w:p>
+      <w:pPr>
+        <w:spacing w:line="240" w:lineRule="auto"/>
+        <w:contextualSpacing w:val="0"/>
+        <w:rPr/>
+      </w:pPr>
+      <w:r>
+        <w:pict>
+          <v:rect style="width:0.0pt;height:1.5pt" o:hr="t" o:hrstd="t" o:hralign="center" fillcolor="#A0A0A0" stroked="f"/>
+        </w:pict>
+      </w:r>
+      <w:r>
+        <w:rPr>
+          <w:rtl w:val="0"/>
+        </w:rPr>
+      </w:r>
+    </w:p>
+    <w:p>
+      <w:pPr>
+        <w:spacing w:line="240" w:lineRule="auto"/>
+        <w:contextualSpacing w:val="0"/>
+        <w:rPr/>
+      </w:pPr>
+      <w:r>
+        <w:rPr>
+          <w:rtl w:val="0"/>
+        </w:rPr>
+        <w:t xml:space="preserve">As a user I would like to be able to add Skits (tweets) so that people can see what I am up to</w:t>
+      </w:r>
+    </w:p>
+    <w:p>
+      <w:pPr>
+        <w:spacing w:line="240" w:lineRule="auto"/>
+        <w:contextualSpacing w:val="0"/>
+        <w:rPr/>
+      </w:pPr>
+      <w:r>
+        <w:rPr>
+          <w:rtl w:val="0"/>
+        </w:rPr>
+      </w:r>
+    </w:p>
+    <w:p>
+      <w:pPr>
+        <w:pStyle w:val="Heading5"/>
+        <w:spacing w:line="240" w:lineRule="auto"/>
+        <w:contextualSpacing w:val="0"/>
+        <w:rPr>
+          <w:b w:val="1"/>
+        </w:rPr>
+      </w:pPr>
+      <w:bookmarkStart w:colFirst="0" w:colLast="0" w:name="_xqzngeq2ucq2" w:id="10"/>
+      <w:bookmarkEnd w:id="10"/>
+      <w:r>
+        <w:rPr>
+          <w:b w:val="1"/>
+          <w:rtl w:val="0"/>
+        </w:rPr>
+        <w:t xml:space="preserve">Advanced Skits Features</w:t>
+      </w:r>
+      <w:r>
+        <w:rPr>
+          <w:rtl w:val="0"/>
+        </w:rPr>
+      </w:r>
+    </w:p>
+    <w:p>
+      <w:pPr>
+        <w:spacing w:line="240" w:lineRule="auto"/>
+        <w:contextualSpacing w:val="0"/>
+        <w:rPr/>
+      </w:pPr>
+      <w:r>
+        <w:pict>
+          <v:rect style="width:0.0pt;height:1.5pt" o:hr="t" o:hrstd="t" o:hralign="center" fillcolor="#A0A0A0" stroked="f"/>
+        </w:pict>
+      </w:r>
+      <w:r>
+        <w:rPr>
+          <w:rtl w:val="0"/>
+        </w:rPr>
+      </w:r>
+    </w:p>
+    <w:p>
+      <w:pPr>
+        <w:spacing w:line="240" w:lineRule="auto"/>
+        <w:contextualSpacing w:val="0"/>
+        <w:rPr/>
+      </w:pPr>
+      <w:r>
+        <w:rPr>
+          <w:rtl w:val="0"/>
+        </w:rPr>
+      </w:r>
+    </w:p>
+    <w:p>
+      <w:pPr>
+        <w:spacing w:line="240" w:lineRule="auto"/>
+        <w:contextualSpacing w:val="0"/>
+        <w:rPr/>
+      </w:pPr>
+      <w:r>
+        <w:rPr>
+          <w:rtl w:val="0"/>
+        </w:rPr>
+        <w:t xml:space="preserve">As a user I would like to be able to remove Skits in case I make a mistake while posting</w:t>
+      </w:r>
+    </w:p>
+    <w:p>
+      <w:pPr>
+        <w:spacing w:line="240" w:lineRule="auto"/>
+        <w:contextualSpacing w:val="0"/>
+        <w:rPr/>
+      </w:pPr>
+      <w:r>
+        <w:rPr>
+          <w:rtl w:val="0"/>
+        </w:rPr>
+      </w:r>
+    </w:p>
+    <w:p>
+      <w:pPr>
+        <w:spacing w:line="240" w:lineRule="auto"/>
+        <w:contextualSpacing w:val="0"/>
+        <w:rPr/>
+      </w:pPr>
+      <w:r>
+        <w:rPr>
+          <w:rtl w:val="0"/>
+        </w:rPr>
+        <w:t xml:space="preserve">As a user I would like a centralist of all my Skits so I can see what I’ve said in the past.</w:t>
+      </w:r>
+    </w:p>
+    <w:p>
+      <w:pPr>
+        <w:spacing w:line="240" w:lineRule="auto"/>
+        <w:contextualSpacing w:val="0"/>
+        <w:rPr/>
+      </w:pPr>
+      <w:r>
+        <w:rPr>
+          <w:rtl w:val="0"/>
+        </w:rPr>
+      </w:r>
+    </w:p>
+    <w:p>
+      <w:pPr>
+        <w:spacing w:line="240" w:lineRule="auto"/>
+        <w:contextualSpacing w:val="0"/>
+        <w:rPr/>
+      </w:pPr>
+      <w:r>
+        <w:rPr>
+          <w:rtl w:val="0"/>
+        </w:rPr>
+        <w:t xml:space="preserve">Users would like to be able to search for other users so they can read their Skits</w:t>
+      </w:r>
+    </w:p>
+    <w:p>
+      <w:pPr>
+        <w:spacing w:line="240" w:lineRule="auto"/>
+        <w:contextualSpacing w:val="0"/>
+        <w:rPr/>
+      </w:pPr>
+      <w:r>
+        <w:rPr>
+          <w:rtl w:val="0"/>
+        </w:rPr>
+      </w:r>
+    </w:p>
+    <w:p>
+      <w:pPr>
+        <w:pStyle w:val="Heading5"/>
+        <w:spacing w:line="240" w:lineRule="auto"/>
+        <w:contextualSpacing w:val="0"/>
+        <w:rPr>
+          <w:b w:val="1"/>
+        </w:rPr>
+      </w:pPr>
+      <w:bookmarkStart w:colFirst="0" w:colLast="0" w:name="_fwtbx7d6r6ln" w:id="11"/>
+      <w:bookmarkEnd w:id="11"/>
+      <w:r>
+        <w:rPr>
+          <w:b w:val="1"/>
+          <w:rtl w:val="0"/>
+        </w:rPr>
+        <w:t xml:space="preserve">Following Users</w:t>
+      </w:r>
+      <w:r>
+        <w:rPr>
+          <w:rtl w:val="0"/>
+        </w:rPr>
+      </w:r>
+    </w:p>
+    <w:p>
+      <w:pPr>
+        <w:spacing w:line="240" w:lineRule="auto"/>
+        <w:contextualSpacing w:val="0"/>
+        <w:rPr/>
+      </w:pPr>
+      <w:r>
+        <w:pict>
+          <v:rect style="width:0.0pt;height:1.5pt" o:hr="t" o:hrstd="t" o:hralign="center" fillcolor="#A0A0A0" stroked="f"/>
+        </w:pict>
+      </w:r>
+      <w:r>
+        <w:rPr>
+          <w:rtl w:val="0"/>
+        </w:rPr>
+      </w:r>
+    </w:p>
+    <w:p>
+      <w:pPr>
+        <w:spacing w:line="240" w:lineRule="auto"/>
+        <w:contextualSpacing w:val="0"/>
+        <w:rPr/>
+      </w:pPr>
+      <w:r>
+        <w:rPr>
+          <w:rtl w:val="0"/>
+        </w:rPr>
+        <w:t xml:space="preserve">As a user I would like to be able to follow other users, adding the followed user’s Skits to my central list.</w:t>
+      </w:r>
+    </w:p>
+    <w:p>
+      <w:pPr>
+        <w:spacing w:line="240" w:lineRule="auto"/>
+        <w:contextualSpacing w:val="0"/>
+        <w:rPr/>
+      </w:pPr>
+      <w:r>
+        <w:rPr>
+          <w:rtl w:val="0"/>
+        </w:rPr>
+      </w:r>
+    </w:p>
+    <w:p>
+      <w:pPr>
+        <w:pStyle w:val="Heading5"/>
+        <w:spacing w:line="240" w:lineRule="auto"/>
+        <w:contextualSpacing w:val="0"/>
+        <w:rPr>
+          <w:b w:val="1"/>
+        </w:rPr>
+      </w:pPr>
+      <w:bookmarkStart w:colFirst="0" w:colLast="0" w:name="_hv832vp7q80u" w:id="12"/>
+      <w:bookmarkEnd w:id="12"/>
+      <w:r>
+        <w:rPr>
+          <w:b w:val="1"/>
+          <w:rtl w:val="0"/>
+        </w:rPr>
+        <w:t xml:space="preserve">Replying to other User’s Skits</w:t>
+      </w:r>
+      <w:r>
+        <w:rPr>
+          <w:rtl w:val="0"/>
+        </w:rPr>
+      </w:r>
+    </w:p>
+    <w:p>
+      <w:pPr>
+        <w:spacing w:line="240" w:lineRule="auto"/>
+        <w:contextualSpacing w:val="0"/>
+        <w:rPr/>
+      </w:pPr>
+      <w:r>
+        <w:pict>
+          <v:rect style="width:0.0pt;height:1.5pt" o:hr="t" o:hrstd="t" o:hralign="center" fillcolor="#A0A0A0" stroked="f"/>
+        </w:pict>
+      </w:r>
+      <w:r>
+        <w:rPr>
+          <w:rtl w:val="0"/>
+        </w:rPr>
+      </w:r>
+    </w:p>
+    <w:p>
+      <w:pPr>
+        <w:spacing w:line="240" w:lineRule="auto"/>
+        <w:contextualSpacing w:val="0"/>
+        <w:rPr/>
+      </w:pPr>
+      <w:r>
+        <w:rPr>
+          <w:rtl w:val="0"/>
+        </w:rPr>
+        <w:t xml:space="preserve">Users would like to be able to reply to other user’s skits and have the replies show up on their central list.</w:t>
+      </w:r>
+    </w:p>
+    <w:p>
+      <w:pPr>
+        <w:spacing w:line="240" w:lineRule="auto"/>
+        <w:contextualSpacing w:val="0"/>
+        <w:rPr/>
+      </w:pPr>
+      <w:r>
+        <w:rPr>
+          <w:rtl w:val="0"/>
+        </w:rPr>
+      </w:r>
+    </w:p>
+    <w:p>
+      <w:pPr>
+        <w:contextualSpacing w:val="0"/>
+        <w:rPr/>
+      </w:pPr>
+      <w:r>
+        <w:rPr>
+          <w:rtl w:val="0"/>
+        </w:rPr>
+      </w:r>
+    </w:p>
+    <w:p>
+      <w:pPr>
+        <w:contextualSpacing w:val="0"/>
+        <w:rPr/>
+      </w:pPr>
+      <w:r>
+        <w:rPr>
+          <w:rtl w:val="0"/>
+        </w:rPr>
+      </w:r>
+    </w:p>
+    <w:p>
+      <w:pPr>
+        <w:contextualSpacing w:val="0"/>
+        <w:rPr/>
+      </w:pPr>
+      <w:r>
+        <w:br w:type="page"/>
+      </w:r>
+      <w:r>
+        <w:rPr>
+          <w:rtl w:val="0"/>
+        </w:rPr>
+      </w:r>
+    </w:p>
+    <w:p>
+      <w:pPr>
+        <w:pStyle w:val="Heading1"/>
+        <w:contextualSpacing w:val="0"/>
+        <w:rPr>
+          <w:b w:val="1"/>
+          <w:sz w:val="28"/>
+          <w:szCs w:val="28"/>
+        </w:rPr>
+      </w:pPr>
+      <w:bookmarkStart w:colFirst="0" w:colLast="0" w:name="_yp2wd5pwihjz" w:id="13"/>
+      <w:bookmarkEnd w:id="13"/>
+      <w:r>
+        <w:rPr>
+          <w:b w:val="1"/>
+          <w:sz w:val="28"/>
+          <w:szCs w:val="28"/>
+          <w:rtl w:val="0"/>
+        </w:rPr>
+        <w:t xml:space="preserve">UML Full Diagrams</w:t>
+      </w:r>
+    </w:p>
+    <w:p>
+      <w:pPr>
+        <w:pStyle w:val="Heading5"/>
+        <w:contextualSpacing w:val="0"/>
+        <w:rPr>
+          <w:b w:val="1"/>
+        </w:rPr>
+      </w:pPr>
+      <w:bookmarkStart w:colFirst="0" w:colLast="0" w:name="_dlc2u5muycrb" w:id="14"/>
+      <w:bookmarkEnd w:id="14"/>
+      <w:r>
+        <w:rPr>
+          <w:b w:val="1"/>
+          <w:rtl w:val="0"/>
+        </w:rPr>
+        <w:t xml:space="preserve">Network Topology</w:t>
+      </w:r>
+    </w:p>
+    <w:p>
+      <w:pPr>
+        <w:contextualSpacing w:val="0"/>
+        <w:rPr/>
+      </w:pPr>
+      <w:r>
+        <w:rPr>
+          <w:rtl w:val="0"/>
+        </w:rPr>
+      </w:r>
+    </w:p>
+    <w:p>
+      <w:pPr>
+        <w:contextualSpacing w:val="0"/>
+        <w:rPr/>
+      </w:pPr>
+      <w:r>
+        <w:rPr/>
+        <w:drawing>
+          <wp:inline distB="114300" distT="114300" distL="114300" distR="114300">
+            <wp:extent cx="6549339" cy="3100388"/>
+            <wp:effectExtent b="0" l="0" r="0" t="0"/>
+            <wp:docPr id="12" name="image24.png"/>
+            <a:graphic>
+              <a:graphicData uri="http://schemas.openxmlformats.org/drawingml/2006/picture">
+                <pic:pic>
+                  <pic:nvPicPr>
+                    <pic:cNvPr id="0" name="image24.png"/>
+                    <pic:cNvPicPr preferRelativeResize="0"/>
+                  </pic:nvPicPr>
+                  <pic:blipFill>
+                    <a:blip r:embed="rId10"/>
+                    <a:srcRect b="0" l="0" r="0" t="0"/>
+                    <a:stretch>
+                      <a:fillRect/>
+                    </a:stretch>
+                  </pic:blipFill>
+                  <pic:spPr>
+                    <a:xfrm>
+                      <a:off x="0" y="0"/>
+                      <a:ext cx="6549339" cy="3100388"/>
+                    </a:xfrm>
+                    <a:prstGeom prst="rect"/>
+                    <a:ln/>
+                  </pic:spPr>
+                </pic:pic>
+              </a:graphicData>
+            </a:graphic>
+          </wp:inline>
+        </w:drawing>
+      </w:r>
       <w:r>
         <w:rPr>
           <w:rtl w:val="0"/>
@@ -3015,7 +3100,7 @@
                     <pic:cNvPicPr preferRelativeResize="0"/>
                   </pic:nvPicPr>
                   <pic:blipFill>
-                    <a:blip r:embed="rId10"/>
+                    <a:blip r:embed="rId11"/>
                     <a:srcRect b="0" l="0" r="0" t="0"/>
                     <a:stretch>
                       <a:fillRect/>
@@ -3097,16 +3182,16 @@
           <wp:inline distB="114300" distT="114300" distL="114300" distR="114300">
             <wp:extent cx="4038600" cy="2486025"/>
             <wp:effectExtent b="0" l="0" r="0" t="0"/>
-            <wp:docPr id="12" name="image24.png"/>
+            <wp:docPr id="13" name="image25.png"/>
             <a:graphic>
               <a:graphicData uri="http://schemas.openxmlformats.org/drawingml/2006/picture">
                 <pic:pic>
                   <pic:nvPicPr>
-                    <pic:cNvPr id="0" name="image24.png"/>
+                    <pic:cNvPr id="0" name="image25.png"/>
                     <pic:cNvPicPr preferRelativeResize="0"/>
                   </pic:nvPicPr>
                   <pic:blipFill>
-                    <a:blip r:embed="rId11"/>
+                    <a:blip r:embed="rId12"/>
                     <a:srcRect b="0" l="0" r="0" t="0"/>
                     <a:stretch>
                       <a:fillRect/>
@@ -3181,16 +3266,16 @@
           <wp:inline distB="114300" distT="114300" distL="114300" distR="114300">
             <wp:extent cx="3343275" cy="3057525"/>
             <wp:effectExtent b="0" l="0" r="0" t="0"/>
-            <wp:docPr id="5" name="image14.png"/>
+            <wp:docPr id="5" name="image17.png"/>
             <a:graphic>
               <a:graphicData uri="http://schemas.openxmlformats.org/drawingml/2006/picture">
                 <pic:pic>
                   <pic:nvPicPr>
-                    <pic:cNvPr id="0" name="image14.png"/>
+                    <pic:cNvPr id="0" name="image17.png"/>
                     <pic:cNvPicPr preferRelativeResize="0"/>
                   </pic:nvPicPr>
                   <pic:blipFill>
-                    <a:blip r:embed="rId12"/>
+                    <a:blip r:embed="rId13"/>
                     <a:srcRect b="0" l="0" r="0" t="0"/>
                     <a:stretch>
                       <a:fillRect/>
@@ -3365,16 +3450,16 @@
           <wp:inline distB="114300" distT="114300" distL="114300" distR="114300">
             <wp:extent cx="5915025" cy="4391025"/>
             <wp:effectExtent b="0" l="0" r="0" t="0"/>
-            <wp:docPr id="7" name="image17.png"/>
+            <wp:docPr id="7" name="image19.png"/>
             <a:graphic>
               <a:graphicData uri="http://schemas.openxmlformats.org/drawingml/2006/picture">
                 <pic:pic>
                   <pic:nvPicPr>
-                    <pic:cNvPr id="0" name="image17.png"/>
+                    <pic:cNvPr id="0" name="image19.png"/>
                     <pic:cNvPicPr preferRelativeResize="0"/>
                   </pic:nvPicPr>
                   <pic:blipFill>
-                    <a:blip r:embed="rId13"/>
+                    <a:blip r:embed="rId14"/>
                     <a:srcRect b="0" l="0" r="0" t="0"/>
                     <a:stretch>
                       <a:fillRect/>
@@ -3498,16 +3583,16 @@
           <wp:inline distB="114300" distT="114300" distL="114300" distR="114300">
             <wp:extent cx="1968981" cy="3481388"/>
             <wp:effectExtent b="0" l="0" r="0" t="0"/>
-            <wp:docPr id="6" name="image16.png"/>
+            <wp:docPr id="6" name="image18.png"/>
             <a:graphic>
               <a:graphicData uri="http://schemas.openxmlformats.org/drawingml/2006/picture">
                 <pic:pic>
                   <pic:nvPicPr>
-                    <pic:cNvPr id="0" name="image16.png"/>
+                    <pic:cNvPr id="0" name="image18.png"/>
                     <pic:cNvPicPr preferRelativeResize="0"/>
                   </pic:nvPicPr>
                   <pic:blipFill>
-                    <a:blip r:embed="rId14"/>
+                    <a:blip r:embed="rId15"/>
                     <a:srcRect b="0" l="0" r="0" t="0"/>
                     <a:stretch>
                       <a:fillRect/>
@@ -3558,16 +3643,16 @@
             <wp:extent cx="4500563" cy="3137026"/>
             <wp:effectExtent b="0" l="0" r="0" t="0"/>
             <wp:wrapSquare wrapText="bothSides" distB="114300" distT="114300" distL="114300" distR="114300"/>
-            <wp:docPr id="3" name="image9.png"/>
+            <wp:docPr id="3" name="image15.png"/>
             <a:graphic>
               <a:graphicData uri="http://schemas.openxmlformats.org/drawingml/2006/picture">
                 <pic:pic>
                   <pic:nvPicPr>
-                    <pic:cNvPr id="0" name="image9.png"/>
+                    <pic:cNvPr id="0" name="image15.png"/>
                     <pic:cNvPicPr preferRelativeResize="0"/>
                   </pic:nvPicPr>
                   <pic:blipFill>
-                    <a:blip r:embed="rId15"/>
+                    <a:blip r:embed="rId16"/>
                     <a:srcRect b="0" l="0" r="0" t="0"/>
                     <a:stretch>
                       <a:fillRect/>
@@ -3874,7 +3959,7 @@
                     <pic:cNvPicPr preferRelativeResize="0"/>
                   </pic:nvPicPr>
                   <pic:blipFill>
-                    <a:blip r:embed="rId16"/>
+                    <a:blip r:embed="rId17"/>
                     <a:srcRect b="0" l="0" r="0" t="0"/>
                     <a:stretch>
                       <a:fillRect/>
@@ -3940,16 +4025,16 @@
             <wp:extent cx="2614613" cy="4078392"/>
             <wp:effectExtent b="0" l="0" r="0" t="0"/>
             <wp:wrapSquare wrapText="bothSides" distB="114300" distT="114300" distL="114300" distR="114300"/>
-            <wp:docPr id="4" name="image13.png"/>
+            <wp:docPr id="4" name="image16.png"/>
             <a:graphic>
               <a:graphicData uri="http://schemas.openxmlformats.org/drawingml/2006/picture">
                 <pic:pic>
                   <pic:nvPicPr>
-                    <pic:cNvPr id="0" name="image13.png"/>
+                    <pic:cNvPr id="0" name="image16.png"/>
                     <pic:cNvPicPr preferRelativeResize="0"/>
                   </pic:nvPicPr>
                   <pic:blipFill>
-                    <a:blip r:embed="rId17"/>
+                    <a:blip r:embed="rId18"/>
                     <a:srcRect b="0" l="0" r="0" t="0"/>
                     <a:stretch>
                       <a:fillRect/>
@@ -4007,16 +4092,16 @@
           <wp:inline distB="114300" distT="114300" distL="114300" distR="114300">
             <wp:extent cx="1819275" cy="2895600"/>
             <wp:effectExtent b="0" l="0" r="0" t="0"/>
-            <wp:docPr id="9" name="image19.png"/>
+            <wp:docPr id="9" name="image21.png"/>
             <a:graphic>
               <a:graphicData uri="http://schemas.openxmlformats.org/drawingml/2006/picture">
                 <pic:pic>
                   <pic:nvPicPr>
-                    <pic:cNvPr id="0" name="image19.png"/>
+                    <pic:cNvPr id="0" name="image21.png"/>
                     <pic:cNvPicPr preferRelativeResize="0"/>
                   </pic:nvPicPr>
                   <pic:blipFill>
-                    <a:blip r:embed="rId18"/>
+                    <a:blip r:embed="rId19"/>
                     <a:srcRect b="0" l="0" r="0" t="0"/>
                     <a:stretch>
                       <a:fillRect/>
@@ -4080,16 +4165,16 @@
           <wp:inline distB="114300" distT="114300" distL="114300" distR="114300">
             <wp:extent cx="5486400" cy="2895600"/>
             <wp:effectExtent b="0" l="0" r="0" t="0"/>
-            <wp:docPr id="8" name="image18.png"/>
+            <wp:docPr id="8" name="image20.png"/>
             <a:graphic>
               <a:graphicData uri="http://schemas.openxmlformats.org/drawingml/2006/picture">
                 <pic:pic>
                   <pic:nvPicPr>
-                    <pic:cNvPr id="0" name="image18.png"/>
+                    <pic:cNvPr id="0" name="image20.png"/>
                     <pic:cNvPicPr preferRelativeResize="0"/>
                   </pic:nvPicPr>
                   <pic:blipFill>
-                    <a:blip r:embed="rId19"/>
+                    <a:blip r:embed="rId20"/>
                     <a:srcRect b="0" l="0" r="0" t="0"/>
                     <a:stretch>
                       <a:fillRect/>
@@ -4155,16 +4240,16 @@
           <wp:inline distB="114300" distT="114300" distL="114300" distR="114300">
             <wp:extent cx="3490913" cy="2864338"/>
             <wp:effectExtent b="0" l="0" r="0" t="0"/>
-            <wp:docPr id="2" name="image8.png"/>
+            <wp:docPr id="2" name="image14.png"/>
             <a:graphic>
               <a:graphicData uri="http://schemas.openxmlformats.org/drawingml/2006/picture">
                 <pic:pic>
                   <pic:nvPicPr>
-                    <pic:cNvPr id="0" name="image8.png"/>
+                    <pic:cNvPr id="0" name="image14.png"/>
                     <pic:cNvPicPr preferRelativeResize="0"/>
                   </pic:nvPicPr>
                   <pic:blipFill>
-                    <a:blip r:embed="rId20"/>
+                    <a:blip r:embed="rId21"/>
                     <a:srcRect b="0" l="0" r="0" t="0"/>
                     <a:stretch>
                       <a:fillRect/>
@@ -4191,9 +4276,9 @@
       </w:r>
     </w:p>
     <w:sectPr>
-      <w:headerReference r:id="rId21" w:type="default"/>
-      <w:headerReference r:id="rId22" w:type="first"/>
-      <w:footerReference r:id="rId23" w:type="first"/>
+      <w:headerReference r:id="rId22" w:type="default"/>
+      <w:headerReference r:id="rId23" w:type="first"/>
+      <w:footerReference r:id="rId24" w:type="first"/>
       <w:pgSz w:h="15840" w:w="12240"/>
       <w:pgMar w:bottom="1440" w:top="1440" w:left="1440" w:right="1440" w:header="0"/>
       <w:pgNumType w:start="1"/>

</xml_diff>